<commit_message>
cover page in RMd
</commit_message>
<xml_diff>
--- a/R PROGRAMMING/Rmd docs/votingsyetmKenya.docx
+++ b/R PROGRAMMING/Rmd docs/votingsyetmKenya.docx
@@ -68,238 +68,64 @@
     </w:p>
     <w:p>
       <w:pPr>
-        <w:pStyle w:val="Date"/>
+        <w:pStyle w:val="Author"/>
       </w:pPr>
       <w:r>
-        <w:t xml:space="preserve">2024-07-04</w:t>
-      </w:r>
-    </w:p>
-    <w:bookmarkStart w:id="21" w:name="r-markdown"/>
-    <w:p>
-      <w:pPr>
-        <w:pStyle w:val="Heading2"/>
-      </w:pPr>
-      <w:r>
-        <w:t xml:space="preserve">R Markdown</w:t>
+        <w:t xml:space="preserve">Mitchelle</w:t>
+      </w:r>
+      <w:r>
+        <w:t xml:space="preserve"> </w:t>
+      </w:r>
+      <w:r>
+        <w:t xml:space="preserve">Kerubo</w:t>
       </w:r>
     </w:p>
     <w:p>
       <w:pPr>
-        <w:pStyle w:val="FirstParagraph"/>
+        <w:pStyle w:val="Date"/>
       </w:pPr>
       <w:r>
-        <w:t xml:space="preserve">This is an R Markdown document. Markdown is a simple formatting syntax for authoring HTML, PDF, and MS Word documents. For more details on using R Markdown see</w:t>
+        <w:t xml:space="preserve">July</w:t>
       </w:r>
       <w:r>
         <w:t xml:space="preserve"> </w:t>
       </w:r>
-      <w:hyperlink r:id="rId20">
-        <w:r>
-          <w:rPr>
-            <w:rStyle w:val="Hyperlink"/>
-          </w:rPr>
-          <w:t xml:space="preserve">http://rmarkdown.rstudio.com</w:t>
-        </w:r>
-      </w:hyperlink>
-      <w:r>
-        <w:t xml:space="preserve">.</w:t>
+      <w:r>
+        <w:t xml:space="preserve">04,</w:t>
+      </w:r>
+      <w:r>
+        <w:t xml:space="preserve"> </w:t>
+      </w:r>
+      <w:r>
+        <w:t xml:space="preserve">2024</w:t>
       </w:r>
     </w:p>
-    <w:p>
-      <w:pPr>
-        <w:pStyle w:val="BodyText"/>
-      </w:pPr>
-      <w:r>
-        <w:t xml:space="preserve">When you click the</w:t>
-      </w:r>
-      <w:r>
-        <w:t xml:space="preserve"> </w:t>
-      </w:r>
-      <w:r>
-        <w:rPr>
-          <w:b/>
-          <w:bCs/>
-        </w:rPr>
-        <w:t xml:space="preserve">Knit</w:t>
-      </w:r>
-      <w:r>
-        <w:t xml:space="preserve"> </w:t>
-      </w:r>
-      <w:r>
-        <w:t xml:space="preserve">button a document will be generated that includes both content as well as the output of any embedded R code chunks within the document. You can embed an R code chunk like this:</w:t>
-      </w:r>
-    </w:p>
-    <w:p>
-      <w:pPr>
-        <w:pStyle w:val="SourceCode"/>
-      </w:pPr>
-      <w:r>
-        <w:rPr>
-          <w:rStyle w:val="FunctionTok"/>
-        </w:rPr>
-        <w:t xml:space="preserve">summary</w:t>
-      </w:r>
-      <w:r>
-        <w:rPr>
-          <w:rStyle w:val="NormalTok"/>
-        </w:rPr>
-        <w:t xml:space="preserve">(cars)</w:t>
-      </w:r>
-    </w:p>
-    <w:p>
-      <w:pPr>
-        <w:pStyle w:val="SourceCode"/>
-      </w:pPr>
-      <w:r>
-        <w:rPr>
-          <w:rStyle w:val="VerbatimChar"/>
-        </w:rPr>
-        <w:t xml:space="preserve">##      speed           dist       </w:t>
-      </w:r>
-      <w:r>
-        <w:br/>
-      </w:r>
-      <w:r>
-        <w:rPr>
-          <w:rStyle w:val="VerbatimChar"/>
-        </w:rPr>
-        <w:t xml:space="preserve">##  Min.   : 4.0   Min.   :  2.00  </w:t>
-      </w:r>
-      <w:r>
-        <w:br/>
-      </w:r>
-      <w:r>
-        <w:rPr>
-          <w:rStyle w:val="VerbatimChar"/>
-        </w:rPr>
-        <w:t xml:space="preserve">##  1st Qu.:12.0   1st Qu.: 26.00  </w:t>
-      </w:r>
-      <w:r>
-        <w:br/>
-      </w:r>
-      <w:r>
-        <w:rPr>
-          <w:rStyle w:val="VerbatimChar"/>
-        </w:rPr>
-        <w:t xml:space="preserve">##  Median :15.0   Median : 36.00  </w:t>
-      </w:r>
-      <w:r>
-        <w:br/>
-      </w:r>
-      <w:r>
-        <w:rPr>
-          <w:rStyle w:val="VerbatimChar"/>
-        </w:rPr>
-        <w:t xml:space="preserve">##  Mean   :15.4   Mean   : 42.98  </w:t>
-      </w:r>
-      <w:r>
-        <w:br/>
-      </w:r>
-      <w:r>
-        <w:rPr>
-          <w:rStyle w:val="VerbatimChar"/>
-        </w:rPr>
-        <w:t xml:space="preserve">##  3rd Qu.:19.0   3rd Qu.: 56.00  </w:t>
-      </w:r>
-      <w:r>
-        <w:br/>
-      </w:r>
-      <w:r>
-        <w:rPr>
-          <w:rStyle w:val="VerbatimChar"/>
-        </w:rPr>
-        <w:t xml:space="preserve">##  Max.   :25.0   Max.   :120.00</w:t>
-      </w:r>
-    </w:p>
-    <w:bookmarkEnd w:id="21"/>
-    <w:bookmarkStart w:id="25" w:name="including-plots"/>
-    <w:p>
-      <w:pPr>
-        <w:pStyle w:val="Heading2"/>
-      </w:pPr>
-      <w:r>
-        <w:t xml:space="preserve">Including Plots</w:t>
-      </w:r>
-    </w:p>
-    <w:p>
-      <w:pPr>
-        <w:pStyle w:val="FirstParagraph"/>
-      </w:pPr>
-      <w:r>
-        <w:t xml:space="preserve">You can also embed plots, for example:</w:t>
-      </w:r>
-    </w:p>
-    <w:p>
-      <w:pPr>
-        <w:pStyle w:val="BodyText"/>
-      </w:pPr>
-      <w:r>
-        <w:drawing>
-          <wp:inline>
-            <wp:extent cx="4620126" cy="3696101"/>
-            <wp:effectExtent b="0" l="0" r="0" t="0"/>
-            <wp:docPr descr="" title="" id="23" name="Picture"/>
-            <a:graphic>
-              <a:graphicData uri="http://schemas.openxmlformats.org/drawingml/2006/picture">
-                <pic:pic>
-                  <pic:nvPicPr>
-                    <pic:cNvPr descr="votingsyetmKenya_files/figure-docx/pressure-1.png" id="24" name="Picture"/>
-                    <pic:cNvPicPr>
-                      <a:picLocks noChangeArrowheads="1" noChangeAspect="1"/>
-                    </pic:cNvPicPr>
-                  </pic:nvPicPr>
-                  <pic:blipFill>
-                    <a:blip r:embed="rId22"/>
-                    <a:stretch>
-                      <a:fillRect/>
-                    </a:stretch>
-                  </pic:blipFill>
-                  <pic:spPr bwMode="auto">
-                    <a:xfrm>
-                      <a:off x="0" y="0"/>
-                      <a:ext cx="4620126" cy="3696101"/>
-                    </a:xfrm>
-                    <a:prstGeom prst="rect">
-                      <a:avLst/>
-                    </a:prstGeom>
-                    <a:noFill/>
-                    <a:ln w="9525">
-                      <a:noFill/>
-                      <a:headEnd/>
-                      <a:tailEnd/>
-                    </a:ln>
-                  </pic:spPr>
-                </pic:pic>
-              </a:graphicData>
-            </a:graphic>
-          </wp:inline>
-        </w:drawing>
-      </w:r>
-    </w:p>
-    <w:p>
-      <w:pPr>
-        <w:pStyle w:val="BodyText"/>
-      </w:pPr>
-      <w:r>
-        <w:t xml:space="preserve">Note that the</w:t>
-      </w:r>
-      <w:r>
-        <w:t xml:space="preserve"> </w:t>
-      </w:r>
-      <w:r>
-        <w:rPr>
-          <w:rStyle w:val="VerbatimChar"/>
-        </w:rPr>
-        <w:t xml:space="preserve">echo = FALSE</w:t>
-      </w:r>
-      <w:r>
-        <w:t xml:space="preserve"> </w:t>
-      </w:r>
-      <w:r>
-        <w:t xml:space="preserve">parameter was added to the code chunk to prevent printing of the R code that generated the plot.</w:t>
-      </w:r>
-    </w:p>
-    <w:bookmarkEnd w:id="25"/>
+    <w:sdt>
+      <w:sdtPr>
+        <w:docPartObj>
+          <w:docPartGallery w:val="Table of Contents"/>
+          <w:docPartUnique/>
+        </w:docPartObj>
+      </w:sdtPr>
+      <w:sdtContent>
+        <w:p>
+          <w:pPr>
+            <w:pStyle w:val="TOCHeading"/>
+          </w:pPr>
+          <w:r>
+            <w:t xml:space="preserve">Table of Contents</w:t>
+          </w:r>
+        </w:p>
+        <w:p>
+          <w:r>
+            <w:fldChar w:fldCharType="begin" w:dirty="true"/>
+            <w:instrText xml:space="preserve">TOC \o "1-3" \h \z \u</w:instrText>
+            <w:fldChar w:fldCharType="separate"/>
+            <w:fldChar w:fldCharType="end"/>
+          </w:r>
+        </w:p>
+      </w:sdtContent>
+    </w:sdt>
     <w:sectPr/>
   </w:body>
 </w:document>

</xml_diff>